<commit_message>
Make docx and pdf
Titles changed. Content same.
</commit_message>
<xml_diff>
--- a/Copyright_Ownership/Copyright_Ownership.docx
+++ b/Copyright_Ownership/Copyright_Ownership.docx
@@ -7,39 +7,51 @@
         <w:pStyle w:val="Title"/>
       </w:pPr>
       <w:r>
-        <w:t xml:space="preserve">Entertainment</w:t>
-      </w:r>
-      <w:r>
-        <w:t xml:space="preserve"> </w:t>
-      </w:r>
-      <w:r>
         <w:t xml:space="preserve">Law</w:t>
       </w:r>
+      <w:r>
+        <w:t xml:space="preserve"> </w:t>
+      </w:r>
+      <w:r>
+        <w:t xml:space="preserve">&amp;</w:t>
+      </w:r>
+      <w:r>
+        <w:t xml:space="preserve"> </w:t>
+      </w:r>
+      <w:r>
+        <w:t xml:space="preserve">Business</w:t>
+      </w:r>
+      <w:r>
+        <w:t xml:space="preserve"> </w:t>
+      </w:r>
+      <w:r>
+        <w:t xml:space="preserve">For</w:t>
+      </w:r>
+      <w:r>
+        <w:t xml:space="preserve"> </w:t>
+      </w:r>
+      <w:r>
+        <w:t xml:space="preserve">Artists</w:t>
+      </w:r>
     </w:p>
     <w:p>
       <w:pPr>
         <w:pStyle w:val="Subtitle"/>
       </w:pPr>
       <w:r>
-        <w:t xml:space="preserve">Lawyers</w:t>
-      </w:r>
-      <w:r>
-        <w:t xml:space="preserve"> </w:t>
-      </w:r>
-      <w:r>
-        <w:t xml:space="preserve">For</w:t>
-      </w:r>
-      <w:r>
-        <w:t xml:space="preserve"> </w:t>
-      </w:r>
-      <w:r>
-        <w:t xml:space="preserve">The</w:t>
-      </w:r>
-      <w:r>
-        <w:t xml:space="preserve"> </w:t>
-      </w:r>
-      <w:r>
-        <w:t xml:space="preserve">Talent</w:t>
+        <w:t xml:space="preserve">Art</w:t>
+      </w:r>
+      <w:r>
+        <w:t xml:space="preserve"> </w:t>
+      </w:r>
+      <w:r>
+        <w:t xml:space="preserve">Biz</w:t>
+      </w:r>
+      <w:r>
+        <w:t xml:space="preserve"> </w:t>
+      </w:r>
+      <w:r>
+        <w:t xml:space="preserve">Law</w:t>
       </w:r>
     </w:p>
     <w:p>
@@ -60,10 +72,10 @@
       <w:pPr>
         <w:pStyle w:val="Heading1"/>
       </w:pPr>
-      <w:bookmarkStart w:id="21" w:name="lawyers-for-the-talent"/>
+      <w:bookmarkStart w:id="21" w:name="law-business-for-artists"/>
       <w:bookmarkEnd w:id="21"/>
       <w:r>
-        <w:t xml:space="preserve">Lawyers For The Talent</w:t>
+        <w:t xml:space="preserve">Law &amp; Business For Artists</w:t>
       </w:r>
     </w:p>
     <w:p>
@@ -3685,7 +3697,7 @@
     </w:lvl>
   </w:abstractNum>
   <w:abstractNum w:abstractNumId="990">
-    <w:nsid w:val="645fff6a"/>
+    <w:nsid w:val="693b6d10"/>
     <w:multiLevelType w:val="multilevel"/>
     <w:lvl w:ilvl="0">
       <w:numFmt w:val="bullet"/>
@@ -3766,7 +3778,7 @@
     </w:lvl>
   </w:abstractNum>
   <w:abstractNum w:abstractNumId="99411">
-    <w:nsid w:val="3027953c"/>
+    <w:nsid w:val="cb17e23d"/>
     <w:multiLevelType w:val="multilevel"/>
     <w:lvl w:ilvl="0">
       <w:start w:val="1"/>
@@ -3854,7 +3866,7 @@
     </w:lvl>
   </w:abstractNum>
   <w:abstractNum w:abstractNumId="991">
-    <w:nsid w:val="cfeb88ff"/>
+    <w:nsid w:val="80d3cbf0"/>
     <w:multiLevelType w:val="multilevel"/>
     <w:lvl w:ilvl="0">
       <w:numFmt w:val="bullet"/>

</xml_diff>

<commit_message>
Must have edited just the docx?
</commit_message>
<xml_diff>
--- a/Copyright_Ownership/Copyright_Ownership.docx
+++ b/Copyright_Ownership/Copyright_Ownership.docx
@@ -79,6 +79,9 @@
       </w:r>
     </w:p>
     <w:p>
+      <w:pPr>
+        <w:pStyle w:val="Heading6"/>
+      </w:pPr>
       <w:bookmarkStart w:id="22" w:name="by-richard-dooling"/>
       <w:bookmarkEnd w:id="22"/>
       <w:r>
@@ -256,6 +259,9 @@
       </w:r>
     </w:p>
     <w:p>
+      <w:pPr>
+        <w:pStyle w:val="Heading6"/>
+      </w:pPr>
       <w:bookmarkStart w:id="28" w:name="united-states-court-of-appeals-for-the-second-circuit-1991"/>
       <w:bookmarkEnd w:id="28"/>
       <w:r>
@@ -968,6 +974,9 @@
       </w:r>
     </w:p>
     <w:p>
+      <w:pPr>
+        <w:pStyle w:val="Heading6"/>
+      </w:pPr>
       <w:bookmarkStart w:id="39" w:name="united-states-supreme-court-1989."/>
       <w:bookmarkEnd w:id="39"/>
       <w:r>
@@ -1081,10 +1090,16 @@
       <w:bookmarkStart w:id="43" w:name="cohen-v.-paramount-pictures-corp."/>
       <w:bookmarkEnd w:id="43"/>
       <w:r>
+        <w:rPr>
+          <w:i/>
+        </w:rPr>
         <w:t xml:space="preserve">Cohen v. Paramount Pictures Corp.</w:t>
       </w:r>
     </w:p>
     <w:p>
+      <w:pPr>
+        <w:pStyle w:val="Heading6"/>
+      </w:pPr>
       <w:bookmarkStart w:id="44" w:name="united-states-court-of-appeals-for-the-ninth-circuit-1988"/>
       <w:bookmarkEnd w:id="44"/>
       <w:r>
@@ -1314,12 +1329,28 @@
     </w:p>
     <w:p>
       <w:r>
-        <w:t xml:space="preserve">The limitation on the right to perform the synchronization with the composition in it is found in paragraph 4 and that paragraph limits the right to perform, or to authorize others to perform, to: 4(a) exhibition of the motion picture to audiences in motion picture theatres and other places of public entertainment where motion pictures are customarily shown, and 4(b) exhibition of the motion picture by means of television, including pay television, subscription television, and "closed circuit into homes" television.</w:t>
-      </w:r>
-    </w:p>
-    <w:p>
-      <w:r>
-        <w:t xml:space="preserve">It is obvious that the distribution of videocassettes through sale and rental to the general public for viewing in their homes does not fit within the purpose of category 4(a) above, which is restricted to showing in theatres and other similar public places. Paramount argues that it fits within 4(b), in that the distribution of videocassettes for showing in private homes is the equivalent of "exhibition by means of television." Paragraph 4(b) grants to Paramount the limited right to authorize broadcasters and cable television companies to broadcast the movie over the airwaves or to transmit it by cable, microwave, or some such means from a central location. The words of that paragraph must be tortured to expand the limited right granted by that section to an entirely different means of making that film available to the general public — the distribution of individual videocassettes to the general public for private "performances" in their homes. The general tenor of the section contemplates some sort of broadcasting or centralized distribution, not distribution by sale or rental of individual copies to the general public. Furthermore, the exhibition of the videocassette in the home is not "by means of television." Though videocassettes may be exhibited by using a television monitor, it does not follow that, for copyright purposes, playing videocassettes constitutes "exhibition by television." Exhibition of a film on television differs fundamentally from exhibition by means of a videocassette recorder ("VCR"). Television requires an intermediary network, station, or cable to send the television signals into consumers' homes. The menu of entertainment appearing on television is controlled entirely by the intermediary and, thus, the consumer's selection is limited to what is available on various channels. Moreover, equipped merely with a conventional television set, a consumer has no means of capturing any part of the television display; when the program is over it vanishes, and the consumer is powerless to replay it. Because they originate outside the home, television signals are emphemeral (sic) and beyond the viewer's grasp.</w:t>
+        <w:t xml:space="preserve">The limitation on the right to perform the synchronization with the composition in it is found in paragraph 4 and that paragraph limits the right to perform, or to authorize others to perform, to:</w:t>
+      </w:r>
+    </w:p>
+    <w:p>
+      <w:pPr>
+        <w:pStyle w:val="BlockQuote"/>
+      </w:pPr>
+      <w:r>
+        <w:t xml:space="preserve">4(a) exhibition of the motion picture to audiences in motion picture theatres and other places of public entertainment where motion pictures are customarily shown, and</w:t>
+      </w:r>
+    </w:p>
+    <w:p>
+      <w:pPr>
+        <w:pStyle w:val="BlockQuote"/>
+      </w:pPr>
+      <w:r>
+        <w:t xml:space="preserve">4(b) exhibition of the motion picture by means of television, including pay television, subscription television, and "closed circuit into homes" television.</w:t>
+      </w:r>
+    </w:p>
+    <w:p>
+      <w:r>
+        <w:t xml:space="preserve">It is obvious that the distribution of videocassettes through sale and rental to the general public for viewing in their homes does not fit within the purpose of category 4(a) above, which is restricted to showing in theatres and other similar public places. Paramount argues that it fits within 4(b), in that the distribution of videocassettes for showing in private homes is the equivalent of "exhibition by means of television." Paragraph 4(b) grants to Paramount the limited right to authorize broadcasters and cable television companies to broadcast the movie over the airwaves or to transmit it by cable, microwave, or some such means from a central location. The words of that paragraph must be tortured to expand the limited right granted by that section to an entirely different means of making that film available to the general public---the distribution of individual videocassettes to the general public for private "performances" in their homes. The general tenor of the section contemplates some sort of broadcasting or centralized distribution, not distribution by sale or rental of individual copies to the general public. Furthermore, the exhibition of the videocassette in the home is not "by means of television." Though videocassettes may be exhibited by using a television monitor, it does not follow that, for copyright purposes, playing videocassettes constitutes "exhibition by television." Exhibition of a film on television differs fundamentally from exhibition by means of a videocassette recorder ("VCR"). Television requires an intermediary network, station, or cable to send the television signals into consumers' homes. The menu of entertainment appearing on television is controlled entirely by the intermediary and, thus, the consumer's selection is limited to what is available on various channels. Moreover, equipped merely with a conventional television set, a consumer has no means of capturing any part of the television display; when the program is over it vanishes, and the consumer is powerless to replay it. Because they originate outside the home, television signals are ephemeral and beyond the viewer's grasp.</w:t>
       </w:r>
     </w:p>
     <w:p>
@@ -1846,7 +1877,7 @@
     </w:p>
     <w:p>
       <w:r>
-        <w:t xml:space="preserve">Paramount argued that the terms of Cohen's license were similar to agreements in two other other early videocassette cases, in which an original grant :</w:t>
+        <w:t xml:space="preserve">Paramount argued that the terms of Cohen's license were similar to agreements in two other other early videocassette cases, in which an original grant of rights included videocassette rights, even though such rights did not exist at the time of the original deal.</w:t>
       </w:r>
     </w:p>
     <w:p>
@@ -1873,7 +1904,7 @@
         <w:t xml:space="preserve"> </w:t>
       </w:r>
       <w:r>
-        <w:t xml:space="preserve">(DCNJ 1983) giving the right: &gt; to exhibit, distribute, exploit, market and perform said motion picture, its air, screen and television trailers,</w:t>
+        <w:t xml:space="preserve">(DCNJ 1983) giving the right: "to exhibit, distribute, exploit, market and perform said motion picture, its air, screen and television trailers,</w:t>
       </w:r>
       <w:r>
         <w:t xml:space="preserve"> </w:t>
@@ -1882,10 +1913,10 @@
         <w:rPr>
           <w:b/>
         </w:rPr>
-        <w:t xml:space="preserve">perpetually throughout the world by any means or methods now or hereafter known</w:t>
-      </w:r>
-      <w:r>
-        <w:t xml:space="preserve">'</w:t>
+        <w:t xml:space="preserve">perpetually throughout the world by any means or methods now or hereafter known.</w:t>
+      </w:r>
+      <w:r>
+        <w:t xml:space="preserve">"</w:t>
       </w:r>
     </w:p>
     <w:p>
@@ -1912,7 +1943,7 @@
         <w:t xml:space="preserve"> </w:t>
       </w:r>
       <w:r>
-        <w:t xml:space="preserve">(SDNY 1982) which licensed the right to exhibit the films: &gt;</w:t>
+        <w:t xml:space="preserve">(SDNY 1982) which licensed the right to exhibit the films:</w:t>
       </w:r>
       <w:r>
         <w:t xml:space="preserve"> </w:t>
@@ -1974,6 +2005,9 @@
       </w:r>
     </w:p>
     <w:p>
+      <w:pPr>
+        <w:pStyle w:val="Heading6"/>
+      </w:pPr>
       <w:bookmarkStart w:id="59" w:name="united-states-court-of-appeals-for-the-ninth-circuit-1990"/>
       <w:bookmarkEnd w:id="59"/>
       <w:r>
@@ -2100,7 +2134,7 @@
         <w:pStyle w:val="BlockQuote"/>
       </w:pPr>
       <w:r>
-        <w:t xml:space="preserve">In granting a nonexclusive license to Cohen, Effects has given up only one stick from that bundle--- the right to sue Cohen for copyright infringement. It retains the right to sue him in state court on a variety of other grounds, including breach of contract. Additionally, Effects may license, sell or give away for nothing its remaining rights in the special effects footage.</w:t>
+        <w:t xml:space="preserve">In granting a nonexclusive license to Cohen, Effects has given up only one stick from that bundle---the right to sue Cohen for copyright infringement. It retains the right to sue him in state court on a variety of other grounds, including breach of contract. Additionally, Effects may license, sell or give away for nothing its remaining rights in the special effects footage.</w:t>
       </w:r>
     </w:p>
     <w:p>
@@ -2193,10 +2227,16 @@
       <w:bookmarkStart w:id="63" w:name="newton-v.-diamond"/>
       <w:bookmarkEnd w:id="63"/>
       <w:r>
+        <w:rPr>
+          <w:i/>
+        </w:rPr>
         <w:t xml:space="preserve">Newton v. Diamond</w:t>
       </w:r>
     </w:p>
     <w:p>
+      <w:pPr>
+        <w:pStyle w:val="Heading6"/>
+      </w:pPr>
       <w:bookmarkStart w:id="64" w:name="united-states-court-of-appeals-ninth-circuit-2003"/>
       <w:bookmarkEnd w:id="64"/>
       <w:r>
@@ -2601,6 +2641,9 @@
       </w:r>
     </w:p>
     <w:p>
+      <w:pPr>
+        <w:pStyle w:val="Heading6"/>
+      </w:pPr>
       <w:bookmarkStart w:id="74" w:name="united-states-court-of-appeals-sixth-circuit-2005"/>
       <w:bookmarkEnd w:id="74"/>
       <w:r>
@@ -3148,10 +3191,96 @@
     </w:p>
     <w:p>
       <w:pPr>
+        <w:pStyle w:val="Heading4"/>
+      </w:pPr>
+      <w:bookmarkStart w:id="87" w:name="find-out-who-owns-music-rights"/>
+      <w:bookmarkEnd w:id="87"/>
+      <w:r>
+        <w:t xml:space="preserve">Find Out Who Owns Music Rights</w:t>
+      </w:r>
+    </w:p>
+    <w:p>
+      <w:pPr>
+        <w:pStyle w:val="Compact"/>
+        <w:numPr>
+          <w:numId w:val="1015"/>
+          <w:ilvl w:val="0"/>
+        </w:numPr>
+      </w:pPr>
+      <w:hyperlink r:id="rId88">
+        <w:r>
+          <w:rPr>
+            <w:rStyle w:val="Link"/>
+          </w:rPr>
+          <w:t xml:space="preserve">AllMusic.com</w:t>
+        </w:r>
+      </w:hyperlink>
+      <w:r>
+        <w:t xml:space="preserve">. The near-equivalent to IMDB in the music world is Like IMDB it lists credits, albums, and songs of all musicians. But to my knowledge there is no "Pro" feature providing information about representation. The American Society of Composers, Authors and Publishers (</w:t>
+      </w:r>
+      <w:hyperlink r:id="rId89">
+        <w:r>
+          <w:rPr>
+            <w:rStyle w:val="Link"/>
+          </w:rPr>
+          <w:t xml:space="preserve">ASCAP</w:t>
+        </w:r>
+      </w:hyperlink>
+      <w:r>
+        <w:t xml:space="preserve">) and Broadcast Music, Inc. (</w:t>
+      </w:r>
+      <w:hyperlink r:id="rId90">
+        <w:r>
+          <w:rPr>
+            <w:rStyle w:val="Link"/>
+          </w:rPr>
+          <w:t xml:space="preserve">BMI</w:t>
+        </w:r>
+      </w:hyperlink>
+      <w:r>
+        <w:t xml:space="preserve">) also provide databases where you can search for music by title or by artist and discover the publisher for each song:</w:t>
+      </w:r>
+    </w:p>
+    <w:p>
+      <w:pPr>
+        <w:pStyle w:val="Compact"/>
+        <w:numPr>
+          <w:numId w:val="1016"/>
+          <w:ilvl w:val="1"/>
+        </w:numPr>
+      </w:pPr>
+      <w:hyperlink r:id="rId91">
+        <w:r>
+          <w:rPr>
+            <w:rStyle w:val="Link"/>
+          </w:rPr>
+          <w:t xml:space="preserve">ASCAP title search</w:t>
+        </w:r>
+      </w:hyperlink>
+    </w:p>
+    <w:p>
+      <w:pPr>
+        <w:pStyle w:val="Compact"/>
+        <w:numPr>
+          <w:numId w:val="1016"/>
+          <w:ilvl w:val="1"/>
+        </w:numPr>
+      </w:pPr>
+      <w:hyperlink r:id="rId92">
+        <w:r>
+          <w:rPr>
+            <w:rStyle w:val="Link"/>
+          </w:rPr>
+          <w:t xml:space="preserve">BMI repertoire search</w:t>
+        </w:r>
+      </w:hyperlink>
+    </w:p>
+    <w:p>
+      <w:pPr>
         <w:pStyle w:val="Heading3"/>
       </w:pPr>
-      <w:bookmarkStart w:id="87" w:name="film-options"/>
-      <w:bookmarkEnd w:id="87"/>
+      <w:bookmarkStart w:id="93" w:name="film-options"/>
+      <w:bookmarkEnd w:id="93"/>
       <w:r>
         <w:t xml:space="preserve">Film Options</w:t>
       </w:r>
@@ -3160,8 +3289,8 @@
       <w:pPr>
         <w:pStyle w:val="Heading4"/>
       </w:pPr>
-      <w:bookmarkStart w:id="88" w:name="five-stages-of-film-production"/>
-      <w:bookmarkEnd w:id="88"/>
+      <w:bookmarkStart w:id="94" w:name="five-stages-of-film-production"/>
+      <w:bookmarkEnd w:id="94"/>
       <w:r>
         <w:t xml:space="preserve">Five Stages of Film Production</w:t>
       </w:r>
@@ -3170,7 +3299,7 @@
       <w:pPr>
         <w:pStyle w:val="Compact"/>
         <w:numPr>
-          <w:numId w:val="1015"/>
+          <w:numId w:val="1017"/>
           <w:ilvl w:val="0"/>
         </w:numPr>
       </w:pPr>
@@ -3182,7 +3311,7 @@
       <w:pPr>
         <w:pStyle w:val="Compact"/>
         <w:numPr>
-          <w:numId w:val="1015"/>
+          <w:numId w:val="1017"/>
           <w:ilvl w:val="0"/>
         </w:numPr>
       </w:pPr>
@@ -3194,7 +3323,7 @@
       <w:pPr>
         <w:pStyle w:val="Compact"/>
         <w:numPr>
-          <w:numId w:val="1015"/>
+          <w:numId w:val="1017"/>
           <w:ilvl w:val="0"/>
         </w:numPr>
       </w:pPr>
@@ -3206,7 +3335,7 @@
       <w:pPr>
         <w:pStyle w:val="Compact"/>
         <w:numPr>
-          <w:numId w:val="1015"/>
+          <w:numId w:val="1017"/>
           <w:ilvl w:val="0"/>
         </w:numPr>
       </w:pPr>
@@ -3218,7 +3347,7 @@
       <w:pPr>
         <w:pStyle w:val="Compact"/>
         <w:numPr>
-          <w:numId w:val="1015"/>
+          <w:numId w:val="1017"/>
           <w:ilvl w:val="0"/>
         </w:numPr>
       </w:pPr>
@@ -3230,8 +3359,8 @@
       <w:pPr>
         <w:pStyle w:val="Heading4"/>
       </w:pPr>
-      <w:bookmarkStart w:id="89" w:name="why-option"/>
-      <w:bookmarkEnd w:id="89"/>
+      <w:bookmarkStart w:id="95" w:name="why-option"/>
+      <w:bookmarkEnd w:id="95"/>
       <w:r>
         <w:t xml:space="preserve">Why Option?</w:t>
       </w:r>
@@ -3250,8 +3379,8 @@
       <w:pPr>
         <w:pStyle w:val="Heading4"/>
       </w:pPr>
-      <w:bookmarkStart w:id="90" w:name="the-movie-option-3-essential-terms"/>
-      <w:bookmarkEnd w:id="90"/>
+      <w:bookmarkStart w:id="96" w:name="the-movie-option-3-essential-terms"/>
+      <w:bookmarkEnd w:id="96"/>
       <w:r>
         <w:t xml:space="preserve">The Movie Option 3 Essential Terms</w:t>
       </w:r>
@@ -3260,7 +3389,7 @@
       <w:pPr>
         <w:pStyle w:val="Compact"/>
         <w:numPr>
-          <w:numId w:val="1016"/>
+          <w:numId w:val="1018"/>
           <w:ilvl w:val="0"/>
         </w:numPr>
       </w:pPr>
@@ -3272,7 +3401,7 @@
       <w:pPr>
         <w:pStyle w:val="Compact"/>
         <w:numPr>
-          <w:numId w:val="1016"/>
+          <w:numId w:val="1018"/>
           <w:ilvl w:val="0"/>
         </w:numPr>
       </w:pPr>
@@ -3284,7 +3413,7 @@
       <w:pPr>
         <w:pStyle w:val="Compact"/>
         <w:numPr>
-          <w:numId w:val="1016"/>
+          <w:numId w:val="1018"/>
           <w:ilvl w:val="0"/>
         </w:numPr>
       </w:pPr>
@@ -3296,8 +3425,8 @@
       <w:pPr>
         <w:pStyle w:val="Heading5"/>
       </w:pPr>
-      <w:bookmarkStart w:id="91" w:name="the-option-period"/>
-      <w:bookmarkEnd w:id="91"/>
+      <w:bookmarkStart w:id="97" w:name="the-option-period"/>
+      <w:bookmarkEnd w:id="97"/>
       <w:r>
         <w:t xml:space="preserve">1. The Option Period</w:t>
       </w:r>
@@ -3311,7 +3440,7 @@
       <w:pPr>
         <w:pStyle w:val="Compact"/>
         <w:numPr>
-          <w:numId w:val="1017"/>
+          <w:numId w:val="1019"/>
           <w:ilvl w:val="0"/>
         </w:numPr>
       </w:pPr>
@@ -3323,7 +3452,7 @@
       <w:pPr>
         <w:pStyle w:val="Compact"/>
         <w:numPr>
-          <w:numId w:val="1017"/>
+          <w:numId w:val="1019"/>
           <w:ilvl w:val="0"/>
         </w:numPr>
       </w:pPr>
@@ -3335,8 +3464,8 @@
       <w:pPr>
         <w:pStyle w:val="Heading5"/>
       </w:pPr>
-      <w:bookmarkStart w:id="92" w:name="the-option-payment"/>
-      <w:bookmarkEnd w:id="92"/>
+      <w:bookmarkStart w:id="98" w:name="the-option-payment"/>
+      <w:bookmarkEnd w:id="98"/>
       <w:r>
         <w:t xml:space="preserve">2. The Option Payment</w:t>
       </w:r>
@@ -3345,7 +3474,7 @@
       <w:pPr>
         <w:pStyle w:val="Compact"/>
         <w:numPr>
-          <w:numId w:val="1018"/>
+          <w:numId w:val="1020"/>
           <w:ilvl w:val="0"/>
         </w:numPr>
       </w:pPr>
@@ -3357,7 +3486,7 @@
       <w:pPr>
         <w:pStyle w:val="Compact"/>
         <w:numPr>
-          <w:numId w:val="1018"/>
+          <w:numId w:val="1020"/>
           <w:ilvl w:val="0"/>
         </w:numPr>
       </w:pPr>
@@ -3369,7 +3498,7 @@
       <w:pPr>
         <w:pStyle w:val="Compact"/>
         <w:numPr>
-          <w:numId w:val="1018"/>
+          <w:numId w:val="1020"/>
           <w:ilvl w:val="0"/>
         </w:numPr>
       </w:pPr>
@@ -3381,8 +3510,8 @@
       <w:pPr>
         <w:pStyle w:val="Heading5"/>
       </w:pPr>
-      <w:bookmarkStart w:id="93" w:name="the-purchase-price"/>
-      <w:bookmarkEnd w:id="93"/>
+      <w:bookmarkStart w:id="99" w:name="the-purchase-price"/>
+      <w:bookmarkEnd w:id="99"/>
       <w:r>
         <w:t xml:space="preserve">3. The Purchase Price</w:t>
       </w:r>
@@ -3396,7 +3525,7 @@
       <w:pPr>
         <w:pStyle w:val="Compact"/>
         <w:numPr>
-          <w:numId w:val="1019"/>
+          <w:numId w:val="1021"/>
           <w:ilvl w:val="0"/>
         </w:numPr>
       </w:pPr>
@@ -3408,7 +3537,7 @@
       <w:pPr>
         <w:pStyle w:val="Compact"/>
         <w:numPr>
-          <w:numId w:val="1019"/>
+          <w:numId w:val="1021"/>
           <w:ilvl w:val="0"/>
         </w:numPr>
       </w:pPr>
@@ -3420,7 +3549,7 @@
       <w:pPr>
         <w:pStyle w:val="Compact"/>
         <w:numPr>
-          <w:numId w:val="1019"/>
+          <w:numId w:val="1021"/>
           <w:ilvl w:val="0"/>
         </w:numPr>
       </w:pPr>
@@ -3432,8 +3561,8 @@
       <w:pPr>
         <w:pStyle w:val="Heading4"/>
       </w:pPr>
-      <w:bookmarkStart w:id="94" w:name="totally-optional-reading-viewing"/>
-      <w:bookmarkEnd w:id="94"/>
+      <w:bookmarkStart w:id="100" w:name="totally-optional-reading-viewing"/>
+      <w:bookmarkEnd w:id="100"/>
       <w:r>
         <w:t xml:space="preserve">Totally Optional Reading &amp; Viewing</w:t>
       </w:r>
@@ -3442,7 +3571,7 @@
       <w:pPr>
         <w:pStyle w:val="Compact"/>
         <w:numPr>
-          <w:numId w:val="1020"/>
+          <w:numId w:val="1022"/>
           <w:ilvl w:val="0"/>
         </w:numPr>
       </w:pPr>
@@ -3463,11 +3592,11 @@
       <w:pPr>
         <w:pStyle w:val="Compact"/>
         <w:numPr>
-          <w:numId w:val="1020"/>
-          <w:ilvl w:val="0"/>
-        </w:numPr>
-      </w:pPr>
-      <w:hyperlink r:id="rId95">
+          <w:numId w:val="1022"/>
+          <w:ilvl w:val="0"/>
+        </w:numPr>
+      </w:pPr>
+      <w:hyperlink r:id="rId101">
         <w:r>
           <w:rPr>
             <w:i/>
@@ -3484,11 +3613,11 @@
       <w:pPr>
         <w:pStyle w:val="Compact"/>
         <w:numPr>
-          <w:numId w:val="1020"/>
-          <w:ilvl w:val="0"/>
-        </w:numPr>
-      </w:pPr>
-      <w:hyperlink r:id="rId96">
+          <w:numId w:val="1022"/>
+          <w:ilvl w:val="0"/>
+        </w:numPr>
+      </w:pPr>
+      <w:hyperlink r:id="rId102">
         <w:r>
           <w:rPr>
             <w:rStyle w:val="Link"/>
@@ -3507,11 +3636,11 @@
       <w:pPr>
         <w:pStyle w:val="Compact"/>
         <w:numPr>
-          <w:numId w:val="1020"/>
-          <w:ilvl w:val="0"/>
-        </w:numPr>
-      </w:pPr>
-      <w:hyperlink r:id="rId97">
+          <w:numId w:val="1022"/>
+          <w:ilvl w:val="0"/>
+        </w:numPr>
+      </w:pPr>
+      <w:hyperlink r:id="rId103">
         <w:r>
           <w:rPr>
             <w:rStyle w:val="Link"/>
@@ -3524,7 +3653,7 @@
       <w:pPr>
         <w:pStyle w:val="Compact"/>
         <w:numPr>
-          <w:numId w:val="1020"/>
+          <w:numId w:val="1022"/>
           <w:ilvl w:val="0"/>
         </w:numPr>
       </w:pPr>
@@ -3534,7 +3663,7 @@
       <w:r>
         <w:t xml:space="preserve"> </w:t>
       </w:r>
-      <w:hyperlink r:id="rId98">
+      <w:hyperlink r:id="rId104">
         <w:r>
           <w:rPr>
             <w:rStyle w:val="Link"/>
@@ -3547,11 +3676,11 @@
       <w:pPr>
         <w:pStyle w:val="Compact"/>
         <w:numPr>
-          <w:numId w:val="1020"/>
-          <w:ilvl w:val="0"/>
-        </w:numPr>
-      </w:pPr>
-      <w:hyperlink r:id="rId99">
+          <w:numId w:val="1022"/>
+          <w:ilvl w:val="0"/>
+        </w:numPr>
+      </w:pPr>
+      <w:hyperlink r:id="rId105">
         <w:r>
           <w:rPr>
             <w:rStyle w:val="Link"/>
@@ -3564,11 +3693,11 @@
       <w:pPr>
         <w:pStyle w:val="Compact"/>
         <w:numPr>
-          <w:numId w:val="1020"/>
-          <w:ilvl w:val="0"/>
-        </w:numPr>
-      </w:pPr>
-      <w:hyperlink r:id="rId100">
+          <w:numId w:val="1022"/>
+          <w:ilvl w:val="0"/>
+        </w:numPr>
+      </w:pPr>
+      <w:hyperlink r:id="rId106">
         <w:r>
           <w:rPr>
             <w:rStyle w:val="Link"/>
@@ -3581,8 +3710,8 @@
       <w:pPr>
         <w:pStyle w:val="Heading5"/>
       </w:pPr>
-      <w:bookmarkStart w:id="101" w:name="totally-optional-for-musicians-recording-artists"/>
-      <w:bookmarkEnd w:id="101"/>
+      <w:bookmarkStart w:id="107" w:name="totally-optional-for-musicians-recording-artists"/>
+      <w:bookmarkEnd w:id="107"/>
       <w:r>
         <w:t xml:space="preserve">Totally Optional: For Musicians &amp; Recording Artists</w:t>
       </w:r>
@@ -3591,11 +3720,11 @@
       <w:pPr>
         <w:pStyle w:val="Compact"/>
         <w:numPr>
-          <w:numId w:val="1021"/>
-          <w:ilvl w:val="0"/>
-        </w:numPr>
-      </w:pPr>
-      <w:hyperlink r:id="rId102">
+          <w:numId w:val="1023"/>
+          <w:ilvl w:val="0"/>
+        </w:numPr>
+      </w:pPr>
+      <w:hyperlink r:id="rId108">
         <w:r>
           <w:rPr>
             <w:rStyle w:val="Link"/>
@@ -3697,7 +3826,7 @@
     </w:lvl>
   </w:abstractNum>
   <w:abstractNum w:abstractNumId="990">
-    <w:nsid w:val="693b6d10"/>
+    <w:nsid w:val="90a229cc"/>
     <w:multiLevelType w:val="multilevel"/>
     <w:lvl w:ilvl="0">
       <w:numFmt w:val="bullet"/>
@@ -3778,7 +3907,7 @@
     </w:lvl>
   </w:abstractNum>
   <w:abstractNum w:abstractNumId="99411">
-    <w:nsid w:val="cb17e23d"/>
+    <w:nsid w:val="9fc56eb9"/>
     <w:multiLevelType w:val="multilevel"/>
     <w:lvl w:ilvl="0">
       <w:start w:val="1"/>
@@ -3866,7 +3995,7 @@
     </w:lvl>
   </w:abstractNum>
   <w:abstractNum w:abstractNumId="991">
-    <w:nsid w:val="80d3cbf0"/>
+    <w:nsid w:val="620b762f"/>
     <w:multiLevelType w:val="multilevel"/>
     <w:lvl w:ilvl="0">
       <w:numFmt w:val="bullet"/>
@@ -4079,6 +4208,12 @@
     <w:abstractNumId w:val="991"/>
   </w:num>
   <w:num w:numId="1015">
+    <w:abstractNumId w:val="991"/>
+  </w:num>
+  <w:num w:numId="1016">
+    <w:abstractNumId w:val="991"/>
+  </w:num>
+  <w:num w:numId="1017">
     <w:abstractNumId w:val="99411"/>
     <w:lvlOverride w:ilvl="0">
       <w:startOverride w:val="1"/>
@@ -4102,7 +4237,7 @@
       <w:startOverride w:val="1"/>
     </w:lvlOverride>
   </w:num>
-  <w:num w:numId="1016">
+  <w:num w:numId="1018">
     <w:abstractNumId w:val="99411"/>
     <w:lvlOverride w:ilvl="0">
       <w:startOverride w:val="1"/>
@@ -4126,12 +4261,6 @@
       <w:startOverride w:val="1"/>
     </w:lvlOverride>
   </w:num>
-  <w:num w:numId="1017">
-    <w:abstractNumId w:val="991"/>
-  </w:num>
-  <w:num w:numId="1018">
-    <w:abstractNumId w:val="991"/>
-  </w:num>
   <w:num w:numId="1019">
     <w:abstractNumId w:val="991"/>
   </w:num>
@@ -4139,6 +4268,12 @@
     <w:abstractNumId w:val="991"/>
   </w:num>
   <w:num w:numId="1021">
+    <w:abstractNumId w:val="991"/>
+  </w:num>
+  <w:num w:numId="1022">
+    <w:abstractNumId w:val="991"/>
+  </w:num>
+  <w:num w:numId="1023">
     <w:abstractNumId w:val="991"/>
   </w:num>
 </w:numbering>
@@ -4247,14 +4382,6 @@
       <w:sz w:val="20"/>
       <w:szCs w:val="20"/>
     </w:rPr>
-  </w:style>
-  <w:style w:type="paragraph" w:styleId="Bibliography">
-    <w:name w:val="Bibliography"/>
-    <w:basedOn w:val="Normal"/>
-    <w:next w:val="Bibliography"/>
-    <w:qFormat/>
-    <w:pPr/>
-    <w:rPr/>
   </w:style>
   <w:style w:type="paragraph" w:styleId="Heading1">
     <w:name w:val="Heading 1"/>

</xml_diff>